<commit_message>
Proposal.docx - Finalized project Proposal
</commit_message>
<xml_diff>
--- a/Proposal.docx
+++ b/Proposal.docx
@@ -832,7 +832,27 @@
                 <w:sz w:val="16"/>
                 <w:szCs w:val="16"/>
               </w:rPr>
-              <w:t>Avg Monthly Long Distance Charges</w:t>
+              <w:t xml:space="preserve">Avg Monthly </w:t>
+            </w:r>
+            <w:proofErr w:type="gramStart"/>
+            <w:r>
+              <w:rPr>
+                <w:rFonts w:ascii="Times New Roman" w:eastAsia="Times New Roman" w:hAnsi="Times New Roman" w:cs="Times New Roman"/>
+                <w:color w:val="000000"/>
+                <w:sz w:val="16"/>
+                <w:szCs w:val="16"/>
+              </w:rPr>
+              <w:t>Long Distance</w:t>
+            </w:r>
+            <w:proofErr w:type="gramEnd"/>
+            <w:r>
+              <w:rPr>
+                <w:rFonts w:ascii="Times New Roman" w:eastAsia="Times New Roman" w:hAnsi="Times New Roman" w:cs="Times New Roman"/>
+                <w:color w:val="000000"/>
+                <w:sz w:val="16"/>
+                <w:szCs w:val="16"/>
+              </w:rPr>
+              <w:t xml:space="preserve"> Charges</w:t>
             </w:r>
           </w:p>
         </w:tc>
@@ -3199,7 +3219,27 @@
                 <w:sz w:val="16"/>
                 <w:szCs w:val="16"/>
               </w:rPr>
-              <w:t>Total Long Distance Charges</w:t>
+              <w:t xml:space="preserve">Total </w:t>
+            </w:r>
+            <w:proofErr w:type="gramStart"/>
+            <w:r>
+              <w:rPr>
+                <w:rFonts w:ascii="Times New Roman" w:eastAsia="Times New Roman" w:hAnsi="Times New Roman" w:cs="Times New Roman"/>
+                <w:color w:val="000000"/>
+                <w:sz w:val="16"/>
+                <w:szCs w:val="16"/>
+              </w:rPr>
+              <w:t>Long Distance</w:t>
+            </w:r>
+            <w:proofErr w:type="gramEnd"/>
+            <w:r>
+              <w:rPr>
+                <w:rFonts w:ascii="Times New Roman" w:eastAsia="Times New Roman" w:hAnsi="Times New Roman" w:cs="Times New Roman"/>
+                <w:color w:val="000000"/>
+                <w:sz w:val="16"/>
+                <w:szCs w:val="16"/>
+              </w:rPr>
+              <w:t xml:space="preserve"> Charges</w:t>
             </w:r>
           </w:p>
         </w:tc>
@@ -5505,8 +5545,20 @@
           <w:szCs w:val="24"/>
           <w:shd w:val="clear" w:color="auto" w:fill="FFFFFF"/>
         </w:rPr>
-        <w:t>Expected deliverables</w:t>
+        <w:t xml:space="preserve">Expected </w:t>
       </w:r>
+      <w:proofErr w:type="gramStart"/>
+      <w:r>
+        <w:rPr>
+          <w:rFonts w:ascii="Times New Roman" w:hAnsi="Times New Roman" w:cs="Times New Roman"/>
+          <w:color w:val="000000" w:themeColor="text1"/>
+          <w:sz w:val="24"/>
+          <w:szCs w:val="24"/>
+          <w:shd w:val="clear" w:color="auto" w:fill="FFFFFF"/>
+        </w:rPr>
+        <w:t>deliverables</w:t>
+      </w:r>
+      <w:proofErr w:type="gramEnd"/>
     </w:p>
     <w:p>
       <w:pPr>
@@ -5599,6 +5651,12 @@
           <w:rFonts w:ascii="Times New Roman" w:hAnsi="Times New Roman" w:cs="Times New Roman"/>
         </w:rPr>
         <w:t>California.</w:t>
+      </w:r>
+      <w:r>
+        <w:rPr>
+          <w:rFonts w:ascii="Times New Roman" w:hAnsi="Times New Roman" w:cs="Times New Roman"/>
+        </w:rPr>
+        <w:t xml:space="preserve"> </w:t>
       </w:r>
       <w:r>
         <w:rPr>

</xml_diff>